<commit_message>
added space and time complexity
</commit_message>
<xml_diff>
--- a/ShowMeDataStructure/resources/showme_datastructure.docx
+++ b/ShowMeDataStructure/resources/showme_datastructure.docx
@@ -49,22 +49,88 @@
       </w:r>
     </w:p>
     <w:p>
-      <w:r>
-        <w:t>Traverse List=O(n)</w:t>
-      </w:r>
-    </w:p>
-    <w:p>
-      <w:r>
-        <w:t>Search node in List=O(n)</w:t>
-      </w:r>
-      <w:r>
-        <w:rPr>
-          <w:noProof/>
-        </w:rPr>
-        <w:t xml:space="preserve"> </w:t>
-      </w:r>
-    </w:p>
-    <w:p/>
+      <w:pPr>
+        <w:rPr>
+          <w:color w:val="FF0000"/>
+        </w:rPr>
+      </w:pPr>
+      <w:r>
+        <w:rPr>
+          <w:color w:val="FF0000"/>
+        </w:rPr>
+        <w:t xml:space="preserve">Time Complexity </w:t>
+      </w:r>
+      <w:r>
+        <w:rPr>
+          <w:color w:val="FF0000"/>
+        </w:rPr>
+        <w:t>=O(n)</w:t>
+      </w:r>
+      <w:r>
+        <w:rPr>
+          <w:color w:val="FF0000"/>
+        </w:rPr>
+        <w:t xml:space="preserve">, where ‘n is number of </w:t>
+      </w:r>
+      <w:proofErr w:type="gramStart"/>
+      <w:r>
+        <w:rPr>
+          <w:color w:val="FF0000"/>
+        </w:rPr>
+        <w:t>node</w:t>
+      </w:r>
+      <w:proofErr w:type="gramEnd"/>
+    </w:p>
+    <w:p>
+      <w:r>
+        <w:rPr>
+          <w:color w:val="FF0000"/>
+        </w:rPr>
+        <w:t>Space Complexity=O(n*</w:t>
+      </w:r>
+      <w:r>
+        <w:rPr>
+          <w:color w:val="FF0000"/>
+        </w:rPr>
+        <w:t>l)</w:t>
+      </w:r>
+      <w:r>
+        <w:rPr>
+          <w:color w:val="FF0000"/>
+        </w:rPr>
+        <w:t>,</w:t>
+      </w:r>
+      <w:r>
+        <w:rPr>
+          <w:color w:val="FF0000"/>
+        </w:rPr>
+        <w:t xml:space="preserve"> wher</w:t>
+      </w:r>
+      <w:r>
+        <w:rPr>
+          <w:color w:val="FF0000"/>
+        </w:rPr>
+        <w:t>e</w:t>
+      </w:r>
+      <w:r>
+        <w:rPr>
+          <w:color w:val="FF0000"/>
+        </w:rPr>
+        <w:t xml:space="preserve"> ‘n’</w:t>
+      </w:r>
+      <w:r>
+        <w:rPr>
+          <w:color w:val="FF0000"/>
+        </w:rPr>
+        <w:t xml:space="preserve"> is number of node</w:t>
+      </w:r>
+      <w:r>
+        <w:rPr>
+          <w:color w:val="FF0000"/>
+        </w:rPr>
+        <w:t xml:space="preserve"> and ‘l’ is size of the node</w:t>
+      </w:r>
+    </w:p>
     <w:p>
       <w:pPr>
         <w:pStyle w:val="Heading2"/>
@@ -106,6 +172,85 @@
       <w:proofErr w:type="gramEnd"/>
       <w:r>
         <w:t xml:space="preserve">1) </w:t>
+      </w:r>
+    </w:p>
+    <w:p>
+      <w:pPr>
+        <w:rPr>
+          <w:color w:val="FF0000"/>
+        </w:rPr>
+      </w:pPr>
+      <w:r>
+        <w:rPr>
+          <w:color w:val="FF0000"/>
+        </w:rPr>
+        <w:t xml:space="preserve">Time </w:t>
+      </w:r>
+      <w:proofErr w:type="gramStart"/>
+      <w:r>
+        <w:rPr>
+          <w:color w:val="FF0000"/>
+        </w:rPr>
+        <w:t>complexity ,</w:t>
+      </w:r>
+      <w:proofErr w:type="gramEnd"/>
+      <w:r>
+        <w:rPr>
+          <w:color w:val="FF0000"/>
+        </w:rPr>
+        <w:t xml:space="preserve"> to add Element = O(1)</w:t>
+      </w:r>
+    </w:p>
+    <w:p>
+      <w:pPr>
+        <w:rPr>
+          <w:color w:val="FF0000"/>
+        </w:rPr>
+      </w:pPr>
+      <w:r>
+        <w:rPr>
+          <w:color w:val="FF0000"/>
+        </w:rPr>
+        <w:t xml:space="preserve">Time </w:t>
+      </w:r>
+      <w:proofErr w:type="gramStart"/>
+      <w:r>
+        <w:rPr>
+          <w:color w:val="FF0000"/>
+        </w:rPr>
+        <w:t>complexity ,</w:t>
+      </w:r>
+      <w:proofErr w:type="gramEnd"/>
+      <w:r>
+        <w:rPr>
+          <w:color w:val="FF0000"/>
+        </w:rPr>
+        <w:t xml:space="preserve"> to </w:t>
+      </w:r>
+      <w:r>
+        <w:rPr>
+          <w:color w:val="FF0000"/>
+        </w:rPr>
+        <w:t>get</w:t>
+      </w:r>
+      <w:r>
+        <w:rPr>
+          <w:color w:val="FF0000"/>
+        </w:rPr>
+        <w:t xml:space="preserve"> Element = O(1)</w:t>
+      </w:r>
+    </w:p>
+    <w:p>
+      <w:pPr>
+        <w:rPr>
+          <w:color w:val="FF0000"/>
+        </w:rPr>
+      </w:pPr>
+      <w:r>
+        <w:rPr>
+          <w:color w:val="FF0000"/>
+        </w:rPr>
+        <w:t>Space Complexity=O(n*l) where ‘n’ is maximum cache size and ‘l’ is size of the linked list node</w:t>
       </w:r>
     </w:p>
     <w:p/>
@@ -1172,6 +1317,7 @@
               <w:jc w:val="center"/>
             </w:pPr>
             <w:r>
+              <w:lastRenderedPageBreak/>
               <w:t>4</w:t>
             </w:r>
           </w:p>
@@ -1248,7 +1394,6 @@
               <w:jc w:val="center"/>
             </w:pPr>
             <w:r>
-              <w:lastRenderedPageBreak/>
               <w:t>5</w:t>
             </w:r>
           </w:p>
@@ -1622,7 +1767,6 @@
     <w:p>
       <w:proofErr w:type="spellStart"/>
       <w:r>
-        <w:lastRenderedPageBreak/>
         <w:t>is_user_in_</w:t>
       </w:r>
       <w:proofErr w:type="gramStart"/>
@@ -1670,6 +1814,57 @@
       <w:proofErr w:type="gramEnd"/>
       <w:r>
         <w:t xml:space="preserve"> checked, which avoids checking the same group again in our recursive calls</w:t>
+      </w:r>
+    </w:p>
+    <w:p/>
+    <w:p>
+      <w:pPr>
+        <w:rPr>
+          <w:b/>
+          <w:bCs/>
+          <w:color w:val="FF0000"/>
+        </w:rPr>
+      </w:pPr>
+      <w:r>
+        <w:rPr>
+          <w:b/>
+          <w:bCs/>
+          <w:color w:val="FF0000"/>
+        </w:rPr>
+        <w:t>Time Complexity</w:t>
+      </w:r>
+      <w:r>
+        <w:rPr>
+          <w:b/>
+          <w:bCs/>
+          <w:color w:val="FF0000"/>
+        </w:rPr>
+        <w:t>= O(d*n), where d is depth of sub-group, n is number of users</w:t>
+      </w:r>
+    </w:p>
+    <w:p>
+      <w:pPr>
+        <w:rPr>
+          <w:b/>
+          <w:bCs/>
+          <w:color w:val="FF0000"/>
+        </w:rPr>
+      </w:pPr>
+      <w:r>
+        <w:rPr>
+          <w:b/>
+          <w:bCs/>
+          <w:color w:val="FF0000"/>
+        </w:rPr>
+        <w:t>Space</w:t>
+      </w:r>
+      <w:r>
+        <w:rPr>
+          <w:b/>
+          <w:bCs/>
+          <w:color w:val="FF0000"/>
+        </w:rPr>
+        <w:t xml:space="preserve"> Complexity= O(d*n), where d is depth of sub-group, n is number of users</w:t>
       </w:r>
     </w:p>
     <w:p/>
@@ -1768,6 +1963,263 @@
         <w:t>Convert the resultant sets to linked list</w:t>
       </w:r>
     </w:p>
+    <w:p>
+      <w:pPr>
+        <w:rPr>
+          <w:b/>
+          <w:bCs/>
+          <w:color w:val="FF0000"/>
+        </w:rPr>
+      </w:pPr>
+      <w:r>
+        <w:rPr>
+          <w:b/>
+          <w:bCs/>
+          <w:color w:val="FF0000"/>
+        </w:rPr>
+        <w:t xml:space="preserve">Time complexity for Union= </w:t>
+      </w:r>
+      <w:r>
+        <w:rPr>
+          <w:b/>
+          <w:bCs/>
+          <w:color w:val="FF0000"/>
+        </w:rPr>
+        <w:t>O(n1+n2)</w:t>
+      </w:r>
+      <w:r>
+        <w:rPr>
+          <w:b/>
+          <w:bCs/>
+          <w:color w:val="FF0000"/>
+        </w:rPr>
+        <w:t>,</w:t>
+      </w:r>
+      <w:r>
+        <w:rPr>
+          <w:b/>
+          <w:bCs/>
+          <w:color w:val="FF0000"/>
+        </w:rPr>
+        <w:t xml:space="preserve"> where n1 is length of set1, and n2 is length </w:t>
+      </w:r>
+      <w:r>
+        <w:rPr>
+          <w:b/>
+          <w:bCs/>
+          <w:color w:val="FF0000"/>
+        </w:rPr>
+        <w:t>o</w:t>
+      </w:r>
+      <w:r>
+        <w:rPr>
+          <w:b/>
+          <w:bCs/>
+          <w:color w:val="FF0000"/>
+        </w:rPr>
+        <w:t>f set2</w:t>
+      </w:r>
+      <w:r>
+        <w:rPr>
+          <w:b/>
+          <w:bCs/>
+          <w:color w:val="FF0000"/>
+        </w:rPr>
+        <w:t xml:space="preserve">; </w:t>
+      </w:r>
+    </w:p>
+    <w:p>
+      <w:pPr>
+        <w:rPr>
+          <w:b/>
+          <w:bCs/>
+          <w:color w:val="FF0000"/>
+        </w:rPr>
+      </w:pPr>
+      <w:r>
+        <w:rPr>
+          <w:b/>
+          <w:bCs/>
+          <w:color w:val="FF0000"/>
+        </w:rPr>
+        <w:t xml:space="preserve">Time complexity for </w:t>
+      </w:r>
+      <w:r>
+        <w:rPr>
+          <w:b/>
+          <w:bCs/>
+          <w:color w:val="FF0000"/>
+        </w:rPr>
+        <w:t>intersection</w:t>
+      </w:r>
+      <w:r>
+        <w:rPr>
+          <w:b/>
+          <w:bCs/>
+          <w:color w:val="FF0000"/>
+        </w:rPr>
+        <w:t>= O(</w:t>
+      </w:r>
+      <w:r>
+        <w:rPr>
+          <w:b/>
+          <w:bCs/>
+          <w:color w:val="FF0000"/>
+        </w:rPr>
+        <w:t>min(</w:t>
+      </w:r>
+      <w:r>
+        <w:rPr>
+          <w:b/>
+          <w:bCs/>
+          <w:color w:val="FF0000"/>
+        </w:rPr>
+        <w:t>n</w:t>
+      </w:r>
+      <w:proofErr w:type="gramStart"/>
+      <w:r>
+        <w:rPr>
+          <w:b/>
+          <w:bCs/>
+          <w:color w:val="FF0000"/>
+        </w:rPr>
+        <w:t>1,n</w:t>
+      </w:r>
+      <w:proofErr w:type="gramEnd"/>
+      <w:r>
+        <w:rPr>
+          <w:b/>
+          <w:bCs/>
+          <w:color w:val="FF0000"/>
+        </w:rPr>
+        <w:t>2</w:t>
+      </w:r>
+      <w:r>
+        <w:rPr>
+          <w:b/>
+          <w:bCs/>
+          <w:color w:val="FF0000"/>
+        </w:rPr>
+        <w:t>)</w:t>
+      </w:r>
+      <w:r>
+        <w:rPr>
+          <w:b/>
+          <w:bCs/>
+          <w:color w:val="FF0000"/>
+        </w:rPr>
+        <w:t>)</w:t>
+      </w:r>
+      <w:r>
+        <w:rPr>
+          <w:b/>
+          <w:bCs/>
+          <w:color w:val="FF0000"/>
+        </w:rPr>
+        <w:t>,</w:t>
+      </w:r>
+      <w:r>
+        <w:rPr>
+          <w:b/>
+          <w:bCs/>
+          <w:color w:val="FF0000"/>
+        </w:rPr>
+        <w:t xml:space="preserve"> where n1 is length of set1, and n2 is length </w:t>
+      </w:r>
+      <w:r>
+        <w:rPr>
+          <w:b/>
+          <w:bCs/>
+          <w:color w:val="FF0000"/>
+        </w:rPr>
+        <w:t>of</w:t>
+      </w:r>
+      <w:r>
+        <w:rPr>
+          <w:b/>
+          <w:bCs/>
+          <w:color w:val="FF0000"/>
+        </w:rPr>
+        <w:t xml:space="preserve"> set2</w:t>
+      </w:r>
+    </w:p>
+    <w:p>
+      <w:pPr>
+        <w:rPr>
+          <w:b/>
+          <w:bCs/>
+          <w:color w:val="FF0000"/>
+        </w:rPr>
+      </w:pPr>
+      <w:r>
+        <w:rPr>
+          <w:b/>
+          <w:bCs/>
+          <w:color w:val="FF0000"/>
+        </w:rPr>
+        <w:t>Space complexity =O(l*(n1+n2)</w:t>
+      </w:r>
+      <w:proofErr w:type="gramStart"/>
+      <w:r>
+        <w:rPr>
+          <w:b/>
+          <w:bCs/>
+          <w:color w:val="FF0000"/>
+        </w:rPr>
+        <w:t xml:space="preserve">) </w:t>
+      </w:r>
+      <w:r>
+        <w:rPr>
+          <w:b/>
+          <w:bCs/>
+          <w:color w:val="FF0000"/>
+        </w:rPr>
+        <w:t>)</w:t>
+      </w:r>
+      <w:proofErr w:type="gramEnd"/>
+      <w:r>
+        <w:rPr>
+          <w:b/>
+          <w:bCs/>
+          <w:color w:val="FF0000"/>
+        </w:rPr>
+        <w:t xml:space="preserve">, where n1 is length of set1, and n2 is length </w:t>
+      </w:r>
+      <w:r>
+        <w:rPr>
+          <w:b/>
+          <w:bCs/>
+          <w:color w:val="FF0000"/>
+        </w:rPr>
+        <w:t>o</w:t>
+      </w:r>
+      <w:r>
+        <w:rPr>
+          <w:b/>
+          <w:bCs/>
+          <w:color w:val="FF0000"/>
+        </w:rPr>
+        <w:t>f set2;</w:t>
+      </w:r>
+      <w:r>
+        <w:rPr>
+          <w:b/>
+          <w:bCs/>
+          <w:color w:val="FF0000"/>
+        </w:rPr>
+        <w:t xml:space="preserve"> ‘l’ is size of element in set</w:t>
+      </w:r>
+    </w:p>
+    <w:p>
+      <w:pPr>
+        <w:rPr>
+          <w:b/>
+          <w:bCs/>
+          <w:color w:val="FF0000"/>
+        </w:rPr>
+      </w:pPr>
+    </w:p>
+    <w:p/>
     <w:p>
       <w:pPr>
         <w:pStyle w:val="Heading2"/>
@@ -1881,6 +2333,7 @@
         </w:numPr>
       </w:pPr>
       <w:r>
+        <w:lastRenderedPageBreak/>
         <w:t>If object type is file and extension of the file matches,</w:t>
       </w:r>
     </w:p>
@@ -1935,10 +2388,7 @@
         <w:t>d</w:t>
       </w:r>
       <w:r>
-        <w:t xml:space="preserve"> with directory path and file extension as argument</w:t>
-      </w:r>
-      <w:r>
-        <w:t xml:space="preserve"> (Go to Step 1)</w:t>
+        <w:t xml:space="preserve"> with directory path and file extension as argument (Go to Step 1)</w:t>
       </w:r>
     </w:p>
     <w:p>
@@ -2011,7 +2461,6 @@
         <w:rPr>
           <w:noProof/>
         </w:rPr>
-        <w:lastRenderedPageBreak/>
         <w:drawing>
           <wp:inline distT="0" distB="0" distL="0" distR="0" wp14:anchorId="587E5D3C" wp14:editId="7357041B">
             <wp:extent cx="5731510" cy="3709670"/>
@@ -2103,6 +2552,7 @@
         <w:rPr>
           <w:noProof/>
         </w:rPr>
+        <w:lastRenderedPageBreak/>
         <w:drawing>
           <wp:inline distT="0" distB="0" distL="0" distR="0" wp14:anchorId="22F00282" wp14:editId="2E445550">
             <wp:extent cx="5731510" cy="2063750"/>
@@ -2149,7 +2599,6 @@
         </w:numPr>
       </w:pPr>
       <w:r>
-        <w:lastRenderedPageBreak/>
         <w:t xml:space="preserve">First calculate frequency of each character in the sentence and </w:t>
       </w:r>
       <w:r>
@@ -2267,10 +2716,7 @@
       </w:r>
       <w:proofErr w:type="gramStart"/>
       <w:r>
-        <w:t xml:space="preserve">and </w:t>
-      </w:r>
-      <w:r>
-        <w:t xml:space="preserve"> construct</w:t>
+        <w:t>and  construct</w:t>
       </w:r>
       <w:proofErr w:type="gramEnd"/>
       <w:r>
@@ -2334,15 +2780,7 @@
         </w:numPr>
       </w:pPr>
       <w:r>
-        <w:t xml:space="preserve">At this point tree is generated. </w:t>
-      </w:r>
-      <w:proofErr w:type="gramStart"/>
-      <w:r>
-        <w:t>however</w:t>
-      </w:r>
-      <w:proofErr w:type="gramEnd"/>
-      <w:r>
-        <w:t xml:space="preserve"> binary value is not assigned to each node.</w:t>
+        <w:t>At this point tree is generated. however binary value is not assigned to each node.</w:t>
       </w:r>
     </w:p>
     <w:p/>
@@ -2354,6 +2792,7 @@
         <w:rPr>
           <w:noProof/>
         </w:rPr>
+        <w:lastRenderedPageBreak/>
         <w:drawing>
           <wp:inline distT="0" distB="0" distL="0" distR="0" wp14:anchorId="2A00ACFA" wp14:editId="6D1D98B0">
             <wp:extent cx="5731510" cy="4276090"/>
@@ -2454,7 +2893,6 @@
         </w:numPr>
       </w:pPr>
       <w:r>
-        <w:lastRenderedPageBreak/>
         <w:t xml:space="preserve">Code uses </w:t>
       </w:r>
       <w:proofErr w:type="spellStart"/>
@@ -2493,6 +2931,7 @@
         <w:rPr>
           <w:noProof/>
         </w:rPr>
+        <w:lastRenderedPageBreak/>
         <w:drawing>
           <wp:inline distT="0" distB="0" distL="0" distR="0" wp14:anchorId="4A5F6A6F" wp14:editId="49830488">
             <wp:extent cx="5591175" cy="4895850"/>
@@ -2540,7 +2979,65 @@
       <w:pPr>
         <w:pStyle w:val="ListParagraph"/>
         <w:ind w:left="1440"/>
-      </w:pPr>
+        <w:rPr>
+          <w:b/>
+          <w:bCs/>
+          <w:color w:val="FF0000"/>
+        </w:rPr>
+      </w:pPr>
+    </w:p>
+    <w:p>
+      <w:pPr>
+        <w:pStyle w:val="ListParagraph"/>
+        <w:ind w:left="1440"/>
+        <w:rPr>
+          <w:b/>
+          <w:bCs/>
+          <w:color w:val="FF0000"/>
+        </w:rPr>
+      </w:pPr>
+      <w:r>
+        <w:rPr>
+          <w:b/>
+          <w:bCs/>
+          <w:color w:val="FF0000"/>
+        </w:rPr>
+        <w:t xml:space="preserve">To insert n </w:t>
+      </w:r>
+      <w:proofErr w:type="gramStart"/>
+      <w:r>
+        <w:rPr>
+          <w:b/>
+          <w:bCs/>
+          <w:color w:val="FF0000"/>
+        </w:rPr>
+        <w:t>elements</w:t>
+      </w:r>
+      <w:r>
+        <w:rPr>
+          <w:b/>
+          <w:bCs/>
+          <w:color w:val="FF0000"/>
+        </w:rPr>
+        <w:t>(</w:t>
+      </w:r>
+      <w:proofErr w:type="gramEnd"/>
+      <w:r>
+        <w:rPr>
+          <w:b/>
+          <w:bCs/>
+          <w:color w:val="FF0000"/>
+        </w:rPr>
+        <w:t>construct Huffman Tree)</w:t>
+      </w:r>
+      <w:r>
+        <w:rPr>
+          <w:b/>
+          <w:bCs/>
+          <w:color w:val="FF0000"/>
+        </w:rPr>
+        <w:t>, the time complexity will become O(n * log(n)).</w:t>
+      </w:r>
     </w:p>
     <w:p>
       <w:pPr>
@@ -2625,6 +3122,104 @@
     <w:p>
       <w:pPr>
         <w:pStyle w:val="ListParagraph"/>
+        <w:ind w:left="1800"/>
+      </w:pPr>
+    </w:p>
+    <w:p>
+      <w:pPr>
+        <w:pStyle w:val="ListParagraph"/>
+        <w:ind w:left="1800"/>
+        <w:rPr>
+          <w:b/>
+          <w:bCs/>
+          <w:color w:val="FF0000"/>
+        </w:rPr>
+      </w:pPr>
+      <w:r>
+        <w:rPr>
+          <w:b/>
+          <w:bCs/>
+          <w:color w:val="FF0000"/>
+        </w:rPr>
+        <w:t xml:space="preserve">To </w:t>
+      </w:r>
+      <w:r>
+        <w:rPr>
+          <w:b/>
+          <w:bCs/>
+          <w:color w:val="FF0000"/>
+        </w:rPr>
+        <w:t>encode string</w:t>
+      </w:r>
+      <w:r>
+        <w:rPr>
+          <w:b/>
+          <w:bCs/>
+          <w:color w:val="FF0000"/>
+        </w:rPr>
+        <w:t xml:space="preserve">, the time complexity will </w:t>
+      </w:r>
+      <w:proofErr w:type="gramStart"/>
+      <w:r>
+        <w:rPr>
+          <w:b/>
+          <w:bCs/>
+          <w:color w:val="FF0000"/>
+        </w:rPr>
+        <w:t xml:space="preserve">be </w:t>
+      </w:r>
+      <w:r>
+        <w:rPr>
+          <w:b/>
+          <w:bCs/>
+          <w:color w:val="FF0000"/>
+        </w:rPr>
+        <w:t xml:space="preserve"> O</w:t>
+      </w:r>
+      <w:proofErr w:type="gramEnd"/>
+      <w:r>
+        <w:rPr>
+          <w:b/>
+          <w:bCs/>
+          <w:color w:val="FF0000"/>
+        </w:rPr>
+        <w:t>(n * log(n)).</w:t>
+      </w:r>
+      <w:r>
+        <w:rPr>
+          <w:b/>
+          <w:bCs/>
+          <w:color w:val="FF0000"/>
+        </w:rPr>
+        <w:t xml:space="preserve"> ; based on construction of </w:t>
+      </w:r>
+      <w:proofErr w:type="spellStart"/>
+      <w:r>
+        <w:rPr>
+          <w:b/>
+          <w:bCs/>
+          <w:color w:val="FF0000"/>
+        </w:rPr>
+        <w:t>huffman</w:t>
+      </w:r>
+      <w:proofErr w:type="spellEnd"/>
+      <w:r>
+        <w:rPr>
+          <w:b/>
+          <w:bCs/>
+          <w:color w:val="FF0000"/>
+        </w:rPr>
+        <w:t xml:space="preserve"> tree. Where n is number of unique characters</w:t>
+      </w:r>
+    </w:p>
+    <w:p>
+      <w:pPr>
+        <w:ind w:left="1440"/>
+      </w:pPr>
+    </w:p>
+    <w:p>
+      <w:pPr>
+        <w:pStyle w:val="ListParagraph"/>
         <w:numPr>
           <w:ilvl w:val="0"/>
           <w:numId w:val="9"/>
@@ -2653,12 +3248,20 @@
       <w:pPr>
         <w:pStyle w:val="ListParagraph"/>
         <w:ind w:left="1440"/>
-      </w:pPr>
-      <w:r>
         <w:rPr>
           <w:noProof/>
         </w:rPr>
-        <w:lastRenderedPageBreak/>
+      </w:pPr>
+      <w:r>
+        <w:rPr>
+          <w:noProof/>
+        </w:rPr>
+        <w:t>/*</w:t>
+      </w:r>
+      <w:r>
+        <w:rPr>
+          <w:noProof/>
+        </w:rPr>
         <w:drawing>
           <wp:inline distT="0" distB="0" distL="0" distR="0" wp14:anchorId="0691B907" wp14:editId="4E3ACD29">
             <wp:extent cx="5731510" cy="2223135"/>
@@ -2695,56 +3298,80 @@
           </wp:inline>
         </w:drawing>
       </w:r>
+    </w:p>
+    <w:p>
+      <w:pPr>
+        <w:tabs>
+          <w:tab w:val="left" w:pos="1512"/>
+        </w:tabs>
+      </w:pPr>
+      <w:r>
+        <w:tab/>
+      </w:r>
+    </w:p>
+    <w:p>
+      <w:pPr>
+        <w:tabs>
+          <w:tab w:val="left" w:pos="1512"/>
+        </w:tabs>
+      </w:pPr>
+      <w:r>
+        <w:lastRenderedPageBreak/>
+        <w:t xml:space="preserve">Time complexity of decode </w:t>
+      </w:r>
+      <w:proofErr w:type="gramStart"/>
+      <w:r>
+        <w:t>String ,</w:t>
+      </w:r>
+      <w:proofErr w:type="gramEnd"/>
+      <w:r>
+        <w:t xml:space="preserve"> based on traverse tree to get correct characters. Edges are characters. Each character is used </w:t>
+      </w:r>
+      <w:proofErr w:type="spellStart"/>
+      <w:r>
+        <w:t>atleast</w:t>
+      </w:r>
+      <w:proofErr w:type="spellEnd"/>
+      <w:r>
+        <w:t xml:space="preserve"> once in a sentence and traverse is similar to DFS,</w:t>
+      </w:r>
+    </w:p>
+    <w:p>
+      <w:pPr>
+        <w:tabs>
+          <w:tab w:val="left" w:pos="1512"/>
+        </w:tabs>
+        <w:rPr>
+          <w:b/>
+          <w:bCs/>
+          <w:color w:val="FF0000"/>
+        </w:rPr>
+      </w:pPr>
+      <w:r>
+        <w:rPr>
+          <w:b/>
+          <w:bCs/>
+          <w:color w:val="FF0000"/>
+        </w:rPr>
+        <w:t xml:space="preserve">Time complexity O(x*(V+E)), where V is </w:t>
+      </w:r>
+      <w:r>
+        <w:rPr>
+          <w:b/>
+          <w:bCs/>
+          <w:color w:val="FF0000"/>
+        </w:rPr>
+        <w:t>vertex and E is edge and ‘x’ is average frequency of chars</w:t>
+      </w:r>
+    </w:p>
+    <w:p>
+      <w:pPr>
+        <w:ind w:left="360"/>
+      </w:pPr>
       <w:r>
         <w:rPr>
           <w:noProof/>
         </w:rPr>
-        <w:drawing>
-          <wp:inline distT="0" distB="0" distL="0" distR="0" wp14:anchorId="759C3994" wp14:editId="67CDCADE">
-            <wp:extent cx="5731510" cy="1758315"/>
-            <wp:effectExtent l="0" t="0" r="2540" b="0"/>
-            <wp:docPr id="20" name="Picture 20"/>
-            <wp:cNvGraphicFramePr>
-              <a:graphicFrameLocks xmlns:a="http://schemas.openxmlformats.org/drawingml/2006/main" noChangeAspect="1"/>
-            </wp:cNvGraphicFramePr>
-            <a:graphic xmlns:a="http://schemas.openxmlformats.org/drawingml/2006/main">
-              <a:graphicData uri="http://schemas.openxmlformats.org/drawingml/2006/picture">
-                <pic:pic xmlns:pic="http://schemas.openxmlformats.org/drawingml/2006/picture">
-                  <pic:nvPicPr>
-                    <pic:cNvPr id="1" name=""/>
-                    <pic:cNvPicPr/>
-                  </pic:nvPicPr>
-                  <pic:blipFill>
-                    <a:blip r:embed="rId14"/>
-                    <a:stretch>
-                      <a:fillRect/>
-                    </a:stretch>
-                  </pic:blipFill>
-                  <pic:spPr>
-                    <a:xfrm>
-                      <a:off x="0" y="0"/>
-                      <a:ext cx="5731510" cy="1758315"/>
-                    </a:xfrm>
-                    <a:prstGeom prst="rect">
-                      <a:avLst/>
-                    </a:prstGeom>
-                  </pic:spPr>
-                </pic:pic>
-              </a:graphicData>
-            </a:graphic>
-          </wp:inline>
-        </w:drawing>
-      </w:r>
-    </w:p>
-    <w:p>
-      <w:pPr>
-        <w:ind w:left="360"/>
-      </w:pPr>
-      <w:r>
-        <w:rPr>
-          <w:noProof/>
-        </w:rPr>
-        <w:lastRenderedPageBreak/>
         <w:drawing>
           <wp:inline distT="0" distB="0" distL="0" distR="0" wp14:anchorId="7599EFA0" wp14:editId="2D8AC6E3">
             <wp:extent cx="2457450" cy="5934075"/>
@@ -2761,7 +3388,7 @@
                     <pic:cNvPicPr/>
                   </pic:nvPicPr>
                   <pic:blipFill>
-                    <a:blip r:embed="rId15"/>
+                    <a:blip r:embed="rId14"/>
                     <a:stretch>
                       <a:fillRect/>
                     </a:stretch>

</xml_diff>